<commit_message>
Progress ar quiz logu
</commit_message>
<xml_diff>
--- a/Sazarojumi_Eksamens2PT_Zigners.docx
+++ b/Sazarojumi_Eksamens2PT_Zigners.docx
@@ -179,6 +179,10 @@
     </w:p>
     <w:p>
       <w:r>
+        <w:rPr>
+          <w:noProof/>
+          <w:lang w:val="en-GB" w:eastAsia="en-GB"/>
+        </w:rPr>
         <w:drawing>
           <wp:inline distT="0" distB="0" distL="0" distR="0" wp14:anchorId="09D9D768" wp14:editId="7B6CF67F">
             <wp:extent cx="2491740" cy="802005"/>
@@ -234,25 +238,7 @@
     <w:p/>
     <w:p>
       <w:r>
-        <w:t xml:space="preserve">Ja </w:t>
-      </w:r>
-      <w:r>
-        <w:t xml:space="preserve">dati </w:t>
-      </w:r>
-      <w:r>
-        <w:t>neder</w:t>
-      </w:r>
-      <w:r>
-        <w:t xml:space="preserve"> nosacījumam</w:t>
-      </w:r>
-      <w:r>
-        <w:t xml:space="preserve"> un </w:t>
-      </w:r>
-      <w:r>
-        <w:t>ir</w:t>
-      </w:r>
-      <w:r>
-        <w:t xml:space="preserve"> dots </w:t>
+        <w:t xml:space="preserve">Ja dati neder nosacījumam un ir dots </w:t>
       </w:r>
       <w:r>
         <w:t>“</w:t>
@@ -267,14 +253,15 @@
         <w:t>”</w:t>
       </w:r>
       <w:r>
-        <w:t xml:space="preserve"> nosacī</w:t>
-      </w:r>
-      <w:r>
-        <w:t>jums, tad tas tiek izpildīts, ja pirmais nosacījums nepiepildījās.</w:t>
-      </w:r>
-    </w:p>
-    <w:p>
-      <w:r>
+        <w:t xml:space="preserve"> nosacījums, tad tas tiek izpildīts, ja pirmais nosacījums nepiepildījās.</w:t>
+      </w:r>
+    </w:p>
+    <w:p>
+      <w:r>
+        <w:rPr>
+          <w:noProof/>
+          <w:lang w:val="en-GB" w:eastAsia="en-GB"/>
+        </w:rPr>
         <w:drawing>
           <wp:inline distT="0" distB="0" distL="0" distR="0" wp14:anchorId="30E2E052" wp14:editId="2A73DCFD">
             <wp:extent cx="4010585" cy="1247949"/>
@@ -346,6 +333,10 @@
         </w:rPr>
       </w:pPr>
       <w:r>
+        <w:rPr>
+          <w:noProof/>
+          <w:lang w:val="en-GB" w:eastAsia="en-GB"/>
+        </w:rPr>
         <w:drawing>
           <wp:anchor distT="0" distB="0" distL="114300" distR="114300" simplePos="0" relativeHeight="251658240" behindDoc="0" locked="0" layoutInCell="1" allowOverlap="1">
             <wp:simplePos x="0" y="0"/>
@@ -515,6 +506,10 @@
     </w:p>
     <w:p>
       <w:r>
+        <w:rPr>
+          <w:noProof/>
+          <w:lang w:val="en-GB" w:eastAsia="en-GB"/>
+        </w:rPr>
         <w:drawing>
           <wp:inline distT="0" distB="0" distL="0" distR="0" wp14:anchorId="1CAE312E" wp14:editId="61A18541">
             <wp:extent cx="3588752" cy="2492375"/>
@@ -601,7 +596,18 @@
     </w:p>
     <w:p>
       <w:r>
-        <w:t>Byte,short,char,int,String ir datu tipi, kas var tikt lietoti, kā mainīgie switch komponentē.</w:t>
+        <w:t>Byte,short,char,int,String</w:t>
+      </w:r>
+      <w:r>
+        <w:t>(Kopš Java 7</w:t>
+      </w:r>
+      <w:bookmarkStart w:id="0" w:name="_GoBack"/>
+      <w:bookmarkEnd w:id="0"/>
+      <w:r>
+        <w:t>)</w:t>
+      </w:r>
+      <w:r>
+        <w:t xml:space="preserve"> ir datu tipi, kas var tikt lietoti, kā mainīgie switch komponentē.</w:t>
       </w:r>
     </w:p>
     <w:p>
@@ -647,6 +653,10 @@
         </w:numPr>
       </w:pPr>
       <w:r>
+        <w:rPr>
+          <w:noProof/>
+          <w:lang w:val="en-GB" w:eastAsia="en-GB"/>
+        </w:rPr>
         <w:drawing>
           <wp:anchor distT="0" distB="0" distL="114300" distR="114300" simplePos="0" relativeHeight="251659264" behindDoc="0" locked="0" layoutInCell="1" allowOverlap="1">
             <wp:simplePos x="0" y="0"/>
@@ -1190,10 +1200,7 @@
       </w:r>
     </w:p>
     <w:p/>
-    <w:p>
-      <w:bookmarkStart w:id="0" w:name="_GoBack"/>
-      <w:bookmarkEnd w:id="0"/>
-    </w:p>
+    <w:p/>
     <w:p>
       <w:pPr>
         <w:jc w:val="center"/>
@@ -2204,7 +2211,7 @@
 </file>
 
 <file path=customXml/itemProps1.xml><?xml version="1.0" encoding="utf-8"?>
-<ds:datastoreItem xmlns:ds="http://schemas.openxmlformats.org/officeDocument/2006/customXml" ds:itemID="{CA4D6934-93DF-4789-BBE0-6AA7E41635C7}">
+<ds:datastoreItem xmlns:ds="http://schemas.openxmlformats.org/officeDocument/2006/customXml" ds:itemID="{B8C9DE6F-E374-436B-A9E8-35F9358EB6F2}">
   <ds:schemaRefs>
     <ds:schemaRef ds:uri="http://schemas.openxmlformats.org/officeDocument/2006/bibliography"/>
   </ds:schemaRefs>

</xml_diff>

<commit_message>
Izlabots quiz darbība(Punktu skaitīšana)
</commit_message>
<xml_diff>
--- a/Sazarojumi_Eksamens2PT_Zigners.docx
+++ b/Sazarojumi_Eksamens2PT_Zigners.docx
@@ -120,6 +120,7 @@
       <w:pPr>
         <w:jc w:val="center"/>
         <w:rPr>
+          <w:b/>
           <w:sz w:val="28"/>
         </w:rPr>
       </w:pPr>
@@ -133,6 +134,17 @@
     </w:p>
     <w:p>
       <w:r>
+        <w:rPr>
+          <w:b/>
+        </w:rPr>
+        <w:t>Sintakse</w:t>
+      </w:r>
+      <w:r>
+        <w:t>: if, else, else if.</w:t>
+      </w:r>
+    </w:p>
+    <w:p>
+      <w:r>
         <w:t>Šis sazarojums izpilda darbību, ja(</w:t>
       </w:r>
       <w:r>
@@ -148,7 +160,13 @@
         <w:t>”</w:t>
       </w:r>
       <w:r>
-        <w:t xml:space="preserve">) dotie dati der noteiktiem nosacījumiem. Ja neder un nav dots </w:t>
+        <w:t>) dotie dati der noteiktiem nosacījumiem</w:t>
+      </w:r>
+      <w:r>
+        <w:t xml:space="preserve"> izvadot boolean vērtību</w:t>
+      </w:r>
+      <w:r>
+        <w:t xml:space="preserve">. Ja neder un nav dots </w:t>
       </w:r>
       <w:r>
         <w:t>“</w:t>
@@ -165,16 +183,8 @@
       <w:r>
         <w:t>jums, tad darbība netiek veikta.</w:t>
       </w:r>
-    </w:p>
-    <w:p>
-      <w:r>
-        <w:rPr>
-          <w:b/>
-        </w:rPr>
-        <w:t>Sintakse</w:t>
-      </w:r>
-      <w:r>
-        <w:t>: if, else, else if.</w:t>
+      <w:r>
+        <w:t xml:space="preserve"> If...else konstrukcijai ir jābūt salīdzinājumam vai boolean mainīgajam, tas nevar būt cita veida mainīgais.</w:t>
       </w:r>
     </w:p>
     <w:p>
@@ -260,6 +270,178 @@
       <w:r>
         <w:rPr>
           <w:noProof/>
+          <w:sz w:val="24"/>
+          <w:lang w:val="en-GB" w:eastAsia="en-GB"/>
+        </w:rPr>
+        <mc:AlternateContent>
+          <mc:Choice Requires="wps">
+            <w:drawing>
+              <wp:anchor distT="0" distB="0" distL="114300" distR="114300" simplePos="0" relativeHeight="251663360" behindDoc="0" locked="0" layoutInCell="1" allowOverlap="1" wp14:anchorId="038F25B5" wp14:editId="25A63672">
+                <wp:simplePos x="0" y="0"/>
+                <wp:positionH relativeFrom="margin">
+                  <wp:align>left</wp:align>
+                </wp:positionH>
+                <wp:positionV relativeFrom="paragraph">
+                  <wp:posOffset>1115695</wp:posOffset>
+                </wp:positionV>
+                <wp:extent cx="4236720" cy="243840"/>
+                <wp:effectExtent l="0" t="0" r="0" b="3810"/>
+                <wp:wrapNone/>
+                <wp:docPr id="8" name="Text Box 8"/>
+                <wp:cNvGraphicFramePr/>
+                <a:graphic xmlns:a="http://schemas.openxmlformats.org/drawingml/2006/main">
+                  <a:graphicData uri="http://schemas.microsoft.com/office/word/2010/wordprocessingShape">
+                    <wps:wsp>
+                      <wps:cNvSpPr txBox="1"/>
+                      <wps:spPr>
+                        <a:xfrm>
+                          <a:off x="0" y="0"/>
+                          <a:ext cx="4236720" cy="243840"/>
+                        </a:xfrm>
+                        <a:prstGeom prst="rect">
+                          <a:avLst/>
+                        </a:prstGeom>
+                        <a:solidFill>
+                          <a:schemeClr val="lt1"/>
+                        </a:solidFill>
+                        <a:ln w="6350">
+                          <a:noFill/>
+                        </a:ln>
+                      </wps:spPr>
+                      <wps:txbx>
+                        <w:txbxContent>
+                          <w:p>
+                            <w:pPr>
+                              <w:rPr>
+                                <w:lang w:val="en-GB"/>
+                              </w:rPr>
+                            </w:pPr>
+                            <w:proofErr w:type="spellStart"/>
+                            <w:r>
+                              <w:rPr>
+                                <w:lang w:val="en-GB"/>
+                              </w:rPr>
+                              <w:t>Izvaddati</w:t>
+                            </w:r>
+                            <w:proofErr w:type="spellEnd"/>
+                            <w:r>
+                              <w:rPr>
+                                <w:lang w:val="en-GB"/>
+                              </w:rPr>
+                              <w:t xml:space="preserve">: </w:t>
+                            </w:r>
+                            <w:proofErr w:type="spellStart"/>
+                            <w:r>
+                              <w:rPr>
+                                <w:lang w:val="en-GB"/>
+                              </w:rPr>
+                              <w:t>Skaitlis</w:t>
+                            </w:r>
+                            <w:proofErr w:type="spellEnd"/>
+                            <w:r>
+                              <w:rPr>
+                                <w:lang w:val="en-GB"/>
+                              </w:rPr>
+                              <w:t xml:space="preserve"> </w:t>
+                            </w:r>
+                            <w:proofErr w:type="spellStart"/>
+                            <w:r>
+                              <w:rPr>
+                                <w:lang w:val="en-GB"/>
+                              </w:rPr>
+                              <w:t>nav</w:t>
+                            </w:r>
+                            <w:proofErr w:type="spellEnd"/>
+                            <w:r>
+                              <w:rPr>
+                                <w:lang w:val="en-GB"/>
+                              </w:rPr>
+                              <w:t xml:space="preserve"> 10</w:t>
+                            </w:r>
+                          </w:p>
+                        </w:txbxContent>
+                      </wps:txbx>
+                      <wps:bodyPr rot="0" spcFirstLastPara="0" vertOverflow="overflow" horzOverflow="overflow" vert="horz" wrap="square" lIns="91440" tIns="45720" rIns="91440" bIns="45720" numCol="1" spcCol="0" rtlCol="0" fromWordArt="0" anchor="t" anchorCtr="0" forceAA="0" compatLnSpc="1">
+                        <a:prstTxWarp prst="textNoShape">
+                          <a:avLst/>
+                        </a:prstTxWarp>
+                        <a:noAutofit/>
+                      </wps:bodyPr>
+                    </wps:wsp>
+                  </a:graphicData>
+                </a:graphic>
+              </wp:anchor>
+            </w:drawing>
+          </mc:Choice>
+          <mc:Fallback>
+            <w:pict>
+              <v:shapetype w14:anchorId="038F25B5" id="_x0000_t202" coordsize="21600,21600" o:spt="202" path="m,l,21600r21600,l21600,xe">
+                <v:stroke joinstyle="miter"/>
+                <v:path gradientshapeok="t" o:connecttype="rect"/>
+              </v:shapetype>
+              <v:shape id="Text Box 8" o:spid="_x0000_s1026" type="#_x0000_t202" style="position:absolute;margin-left:0;margin-top:87.85pt;width:333.6pt;height:19.2pt;z-index:251663360;visibility:visible;mso-wrap-style:square;mso-wrap-distance-left:9pt;mso-wrap-distance-top:0;mso-wrap-distance-right:9pt;mso-wrap-distance-bottom:0;mso-position-horizontal:left;mso-position-horizontal-relative:margin;mso-position-vertical:absolute;mso-position-vertical-relative:text;v-text-anchor:top" o:gfxdata="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" fillcolor="white [3201]" stroked="f" strokeweight=".5pt">
+                <v:textbox>
+                  <w:txbxContent>
+                    <w:p>
+                      <w:pPr>
+                        <w:rPr>
+                          <w:lang w:val="en-GB"/>
+                        </w:rPr>
+                      </w:pPr>
+                      <w:proofErr w:type="spellStart"/>
+                      <w:r>
+                        <w:rPr>
+                          <w:lang w:val="en-GB"/>
+                        </w:rPr>
+                        <w:t>Izvaddati</w:t>
+                      </w:r>
+                      <w:proofErr w:type="spellEnd"/>
+                      <w:r>
+                        <w:rPr>
+                          <w:lang w:val="en-GB"/>
+                        </w:rPr>
+                        <w:t xml:space="preserve">: </w:t>
+                      </w:r>
+                      <w:proofErr w:type="spellStart"/>
+                      <w:r>
+                        <w:rPr>
+                          <w:lang w:val="en-GB"/>
+                        </w:rPr>
+                        <w:t>Skaitlis</w:t>
+                      </w:r>
+                      <w:proofErr w:type="spellEnd"/>
+                      <w:r>
+                        <w:rPr>
+                          <w:lang w:val="en-GB"/>
+                        </w:rPr>
+                        <w:t xml:space="preserve"> </w:t>
+                      </w:r>
+                      <w:proofErr w:type="spellStart"/>
+                      <w:r>
+                        <w:rPr>
+                          <w:lang w:val="en-GB"/>
+                        </w:rPr>
+                        <w:t>nav</w:t>
+                      </w:r>
+                      <w:proofErr w:type="spellEnd"/>
+                      <w:r>
+                        <w:rPr>
+                          <w:lang w:val="en-GB"/>
+                        </w:rPr>
+                        <w:t xml:space="preserve"> 10</w:t>
+                      </w:r>
+                    </w:p>
+                  </w:txbxContent>
+                </v:textbox>
+                <w10:wrap anchorx="margin"/>
+              </v:shape>
+            </w:pict>
+          </mc:Fallback>
+        </mc:AlternateContent>
+      </w:r>
+      <w:r>
+        <w:rPr>
+          <w:noProof/>
           <w:lang w:val="en-GB" w:eastAsia="en-GB"/>
         </w:rPr>
         <w:drawing>
@@ -301,38 +483,6 @@
     </w:p>
     <w:p>
       <w:r>
-        <w:t>Papildus šīm darbībām, eksistē arī “</w:t>
-      </w:r>
-      <w:r>
-        <w:rPr>
-          <w:b/>
-        </w:rPr>
-        <w:t>else if</w:t>
-      </w:r>
-      <w:r>
-        <w:t>”</w:t>
-      </w:r>
-      <w:r>
-        <w:t xml:space="preserve">, kas darbojas, ja pirmais nosacījums ir nepareizs. Tas pārbauda citu nosacījumu pēc pirmā. Atšķirība starp “else” un “else if” ir, ka </w:t>
-      </w:r>
-      <w:r>
-        <w:t>“else” strādā, kā noklusējuma ceļs, ja visi iepriekšējie nosacījumi ir nepatiesi, bet “else if” strādā kā papildu nosacījums, kas nostrādā tikai tad, kad “if” nosacījums ir nepatiess.</w:t>
-      </w:r>
-    </w:p>
-    <w:p>
-      <w:pPr>
-        <w:rPr>
-          <w:sz w:val="24"/>
-        </w:rPr>
-      </w:pPr>
-    </w:p>
-    <w:p>
-      <w:pPr>
-        <w:rPr>
-          <w:sz w:val="24"/>
-        </w:rPr>
-      </w:pPr>
-      <w:r>
         <w:rPr>
           <w:noProof/>
           <w:lang w:val="en-GB" w:eastAsia="en-GB"/>
@@ -341,10 +491,10 @@
           <wp:anchor distT="0" distB="0" distL="114300" distR="114300" simplePos="0" relativeHeight="251658240" behindDoc="0" locked="0" layoutInCell="1" allowOverlap="1">
             <wp:simplePos x="0" y="0"/>
             <wp:positionH relativeFrom="page">
-              <wp:posOffset>2621280</wp:posOffset>
+              <wp:posOffset>3086100</wp:posOffset>
             </wp:positionH>
             <wp:positionV relativeFrom="paragraph">
-              <wp:posOffset>-562610</wp:posOffset>
+              <wp:posOffset>393065</wp:posOffset>
             </wp:positionV>
             <wp:extent cx="4128135" cy="1180465"/>
             <wp:effectExtent l="0" t="0" r="5715" b="635"/>
@@ -400,6 +550,24 @@
           </wp:anchor>
         </w:drawing>
       </w:r>
+      <w:r>
+        <w:t>Papildus šīm darbībām, eksistē arī “</w:t>
+      </w:r>
+      <w:r>
+        <w:rPr>
+          <w:b/>
+        </w:rPr>
+        <w:t>else if</w:t>
+      </w:r>
+      <w:r>
+        <w:t>”</w:t>
+      </w:r>
+      <w:r>
+        <w:t xml:space="preserve">, kas darbojas, ja pirmais nosacījums ir nepareizs. Tas pārbauda citu nosacījumu pēc pirmā. Atšķirība starp “else” un “else if” ir, ka </w:t>
+      </w:r>
+      <w:r>
+        <w:t>“else” strādā, kā noklusējuma ceļs, ja visi iepriekšējie nosacījumi ir nepatiesi, bet “else if” strādā kā papildu nosacījums, kas nostrādā tikai tad, kad “if” nosacījums ir nepatiess.</w:t>
+      </w:r>
     </w:p>
     <w:p>
       <w:pPr>
@@ -407,6 +575,117 @@
           <w:sz w:val="24"/>
         </w:rPr>
       </w:pPr>
+      <w:r>
+        <w:rPr>
+          <w:noProof/>
+          <w:sz w:val="24"/>
+          <w:lang w:val="en-GB" w:eastAsia="en-GB"/>
+        </w:rPr>
+        <mc:AlternateContent>
+          <mc:Choice Requires="wps">
+            <w:drawing>
+              <wp:anchor distT="0" distB="0" distL="114300" distR="114300" simplePos="0" relativeHeight="251661312" behindDoc="0" locked="0" layoutInCell="1" allowOverlap="1">
+                <wp:simplePos x="0" y="0"/>
+                <wp:positionH relativeFrom="column">
+                  <wp:posOffset>2411730</wp:posOffset>
+                </wp:positionH>
+                <wp:positionV relativeFrom="paragraph">
+                  <wp:posOffset>457835</wp:posOffset>
+                </wp:positionV>
+                <wp:extent cx="4236720" cy="243840"/>
+                <wp:effectExtent l="0" t="0" r="0" b="3810"/>
+                <wp:wrapNone/>
+                <wp:docPr id="7" name="Text Box 7"/>
+                <wp:cNvGraphicFramePr/>
+                <a:graphic xmlns:a="http://schemas.openxmlformats.org/drawingml/2006/main">
+                  <a:graphicData uri="http://schemas.microsoft.com/office/word/2010/wordprocessingShape">
+                    <wps:wsp>
+                      <wps:cNvSpPr txBox="1"/>
+                      <wps:spPr>
+                        <a:xfrm>
+                          <a:off x="0" y="0"/>
+                          <a:ext cx="4236720" cy="243840"/>
+                        </a:xfrm>
+                        <a:prstGeom prst="rect">
+                          <a:avLst/>
+                        </a:prstGeom>
+                        <a:solidFill>
+                          <a:schemeClr val="lt1"/>
+                        </a:solidFill>
+                        <a:ln w="6350">
+                          <a:noFill/>
+                        </a:ln>
+                      </wps:spPr>
+                      <wps:txbx>
+                        <w:txbxContent>
+                          <w:p>
+                            <w:pPr>
+                              <w:rPr>
+                                <w:lang w:val="en-GB"/>
+                              </w:rPr>
+                            </w:pPr>
+                            <w:proofErr w:type="spellStart"/>
+                            <w:r>
+                              <w:rPr>
+                                <w:lang w:val="en-GB"/>
+                              </w:rPr>
+                              <w:t>Izvaddati</w:t>
+                            </w:r>
+                            <w:proofErr w:type="spellEnd"/>
+                            <w:r>
+                              <w:rPr>
+                                <w:lang w:val="en-GB"/>
+                              </w:rPr>
+                              <w:t>: 5</w:t>
+                            </w:r>
+                          </w:p>
+                        </w:txbxContent>
+                      </wps:txbx>
+                      <wps:bodyPr rot="0" spcFirstLastPara="0" vertOverflow="overflow" horzOverflow="overflow" vert="horz" wrap="square" lIns="91440" tIns="45720" rIns="91440" bIns="45720" numCol="1" spcCol="0" rtlCol="0" fromWordArt="0" anchor="t" anchorCtr="0" forceAA="0" compatLnSpc="1">
+                        <a:prstTxWarp prst="textNoShape">
+                          <a:avLst/>
+                        </a:prstTxWarp>
+                        <a:noAutofit/>
+                      </wps:bodyPr>
+                    </wps:wsp>
+                  </a:graphicData>
+                </a:graphic>
+              </wp:anchor>
+            </w:drawing>
+          </mc:Choice>
+          <mc:Fallback>
+            <w:pict>
+              <v:shape id="Text Box 7" o:spid="_x0000_s1027" type="#_x0000_t202" style="position:absolute;margin-left:189.9pt;margin-top:36.05pt;width:333.6pt;height:19.2pt;z-index:251661312;visibility:visible;mso-wrap-style:square;mso-wrap-distance-left:9pt;mso-wrap-distance-top:0;mso-wrap-distance-right:9pt;mso-wrap-distance-bottom:0;mso-position-horizontal:absolute;mso-position-horizontal-relative:text;mso-position-vertical:absolute;mso-position-vertical-relative:text;v-text-anchor:top" o:gfxdata="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" fillcolor="white [3201]" stroked="f" strokeweight=".5pt">
+                <v:textbox>
+                  <w:txbxContent>
+                    <w:p>
+                      <w:pPr>
+                        <w:rPr>
+                          <w:lang w:val="en-GB"/>
+                        </w:rPr>
+                      </w:pPr>
+                      <w:proofErr w:type="spellStart"/>
+                      <w:r>
+                        <w:rPr>
+                          <w:lang w:val="en-GB"/>
+                        </w:rPr>
+                        <w:t>Izvaddati</w:t>
+                      </w:r>
+                      <w:proofErr w:type="spellEnd"/>
+                      <w:r>
+                        <w:rPr>
+                          <w:lang w:val="en-GB"/>
+                        </w:rPr>
+                        <w:t>: 5</w:t>
+                      </w:r>
+                    </w:p>
+                  </w:txbxContent>
+                </v:textbox>
+              </v:shape>
+            </w:pict>
+          </mc:Fallback>
+        </mc:AlternateContent>
+      </w:r>
     </w:p>
     <w:p>
       <w:pPr>
@@ -416,24 +695,31 @@
           <w:sz w:val="28"/>
         </w:rPr>
       </w:pPr>
-    </w:p>
-    <w:p>
-      <w:pPr>
-        <w:jc w:val="center"/>
+      <w:r>
         <w:rPr>
           <w:b/>
           <w:sz w:val="28"/>
         </w:rPr>
-      </w:pPr>
-      <w:r>
-        <w:rPr>
-          <w:b/>
-          <w:sz w:val="28"/>
-        </w:rPr>
+        <w:lastRenderedPageBreak/>
         <w:t>Switch</w:t>
       </w:r>
     </w:p>
-    <w:p>
+    <w:p/>
+    <w:p>
+      <w:r>
+        <w:rPr>
+          <w:b/>
+        </w:rPr>
+        <w:t>Sintakse</w:t>
+      </w:r>
+      <w:r>
+        <w:t>: switch, case, break, default.</w:t>
+      </w:r>
+    </w:p>
+    <w:p>
+      <w:r>
+        <w:t xml:space="preserve"> </w:t>
+      </w:r>
       <w:r>
         <w:t>“</w:t>
       </w:r>
@@ -456,23 +742,42 @@
         <w:t xml:space="preserve">sniegto </w:t>
       </w:r>
       <w:r>
-        <w:t>mainīgā vērtību.</w:t>
-      </w:r>
-    </w:p>
-    <w:p>
-      <w:r>
-        <w:t>“Switch” lieto, kad ir vajadzīgs salīdzināt vienu mainīgo ar vairākiem nosacījumiem. Tas ir spēcīgs rīks jebkuram programmētājam, kas atļauj nelietot simtiem “else if”.</w:t>
-      </w:r>
-    </w:p>
-    <w:p>
-      <w:r>
-        <w:rPr>
-          <w:b/>
-        </w:rPr>
-        <w:t>Sintakse</w:t>
-      </w:r>
-      <w:r>
-        <w:t>: switch, case, break, default.</w:t>
+        <w:rPr>
+          <w:b/>
+        </w:rPr>
+        <w:t>mainīg</w:t>
+      </w:r>
+      <w:r>
+        <w:rPr>
+          <w:b/>
+        </w:rPr>
+        <w:t>o</w:t>
+      </w:r>
+      <w:r>
+        <w:t>.</w:t>
+      </w:r>
+    </w:p>
+    <w:p>
+      <w:r>
+        <w:t xml:space="preserve">“Switch” lieto, kad ir vajadzīgs salīdzināt </w:t>
+      </w:r>
+      <w:r>
+        <w:rPr>
+          <w:b/>
+        </w:rPr>
+        <w:t>vienu</w:t>
+      </w:r>
+      <w:r>
+        <w:t xml:space="preserve"> mainīgo ar </w:t>
+      </w:r>
+      <w:r>
+        <w:rPr>
+          <w:b/>
+        </w:rPr>
+        <w:t>vairākiem</w:t>
+      </w:r>
+      <w:r>
+        <w:t xml:space="preserve"> nosacījumiem. Tas ir spēcīgs rīks jebkuram programmētājam, kas atļauj nelietot simtiem “else if”.</w:t>
       </w:r>
     </w:p>
     <w:p>
@@ -505,6 +810,134 @@
       </w:r>
     </w:p>
     <w:p>
+      <w:r>
+        <w:rPr>
+          <w:noProof/>
+          <w:sz w:val="24"/>
+          <w:lang w:val="en-GB" w:eastAsia="en-GB"/>
+        </w:rPr>
+        <mc:AlternateContent>
+          <mc:Choice Requires="wps">
+            <w:drawing>
+              <wp:anchor distT="0" distB="0" distL="114300" distR="114300" simplePos="0" relativeHeight="251665408" behindDoc="0" locked="0" layoutInCell="1" allowOverlap="1" wp14:anchorId="038F25B5" wp14:editId="25A63672">
+                <wp:simplePos x="0" y="0"/>
+                <wp:positionH relativeFrom="margin">
+                  <wp:align>left</wp:align>
+                </wp:positionH>
+                <wp:positionV relativeFrom="paragraph">
+                  <wp:posOffset>2393950</wp:posOffset>
+                </wp:positionV>
+                <wp:extent cx="4236720" cy="243840"/>
+                <wp:effectExtent l="0" t="0" r="0" b="3810"/>
+                <wp:wrapNone/>
+                <wp:docPr id="11" name="Text Box 11"/>
+                <wp:cNvGraphicFramePr/>
+                <a:graphic xmlns:a="http://schemas.openxmlformats.org/drawingml/2006/main">
+                  <a:graphicData uri="http://schemas.microsoft.com/office/word/2010/wordprocessingShape">
+                    <wps:wsp>
+                      <wps:cNvSpPr txBox="1"/>
+                      <wps:spPr>
+                        <a:xfrm>
+                          <a:off x="0" y="0"/>
+                          <a:ext cx="4236720" cy="243840"/>
+                        </a:xfrm>
+                        <a:prstGeom prst="rect">
+                          <a:avLst/>
+                        </a:prstGeom>
+                        <a:solidFill>
+                          <a:schemeClr val="lt1"/>
+                        </a:solidFill>
+                        <a:ln w="6350">
+                          <a:noFill/>
+                        </a:ln>
+                      </wps:spPr>
+                      <wps:txbx>
+                        <w:txbxContent>
+                          <w:p>
+                            <w:pPr>
+                              <w:rPr>
+                                <w:lang w:val="en-GB"/>
+                              </w:rPr>
+                            </w:pPr>
+                            <w:proofErr w:type="spellStart"/>
+                            <w:r>
+                              <w:rPr>
+                                <w:lang w:val="en-GB"/>
+                              </w:rPr>
+                              <w:t>Izvaddati</w:t>
+                            </w:r>
+                            <w:proofErr w:type="spellEnd"/>
+                            <w:r>
+                              <w:rPr>
+                                <w:lang w:val="en-GB"/>
+                              </w:rPr>
+                              <w:t xml:space="preserve">: </w:t>
+                            </w:r>
+                            <w:proofErr w:type="spellStart"/>
+                            <w:r>
+                              <w:rPr>
+                                <w:lang w:val="en-GB"/>
+                              </w:rPr>
+                              <w:t>Piektdiena</w:t>
+                            </w:r>
+                            <w:proofErr w:type="spellEnd"/>
+                          </w:p>
+                        </w:txbxContent>
+                      </wps:txbx>
+                      <wps:bodyPr rot="0" spcFirstLastPara="0" vertOverflow="overflow" horzOverflow="overflow" vert="horz" wrap="square" lIns="91440" tIns="45720" rIns="91440" bIns="45720" numCol="1" spcCol="0" rtlCol="0" fromWordArt="0" anchor="t" anchorCtr="0" forceAA="0" compatLnSpc="1">
+                        <a:prstTxWarp prst="textNoShape">
+                          <a:avLst/>
+                        </a:prstTxWarp>
+                        <a:noAutofit/>
+                      </wps:bodyPr>
+                    </wps:wsp>
+                  </a:graphicData>
+                </a:graphic>
+              </wp:anchor>
+            </w:drawing>
+          </mc:Choice>
+          <mc:Fallback>
+            <w:pict>
+              <v:shape w14:anchorId="038F25B5" id="Text Box 11" o:spid="_x0000_s1028" type="#_x0000_t202" style="position:absolute;margin-left:0;margin-top:188.5pt;width:333.6pt;height:19.2pt;z-index:251665408;visibility:visible;mso-wrap-style:square;mso-wrap-distance-left:9pt;mso-wrap-distance-top:0;mso-wrap-distance-right:9pt;mso-wrap-distance-bottom:0;mso-position-horizontal:left;mso-position-horizontal-relative:margin;mso-position-vertical:absolute;mso-position-vertical-relative:text;v-text-anchor:top" o:gfxdata="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" fillcolor="white [3201]" stroked="f" strokeweight=".5pt">
+                <v:textbox>
+                  <w:txbxContent>
+                    <w:p>
+                      <w:pPr>
+                        <w:rPr>
+                          <w:lang w:val="en-GB"/>
+                        </w:rPr>
+                      </w:pPr>
+                      <w:proofErr w:type="spellStart"/>
+                      <w:r>
+                        <w:rPr>
+                          <w:lang w:val="en-GB"/>
+                        </w:rPr>
+                        <w:t>Izvaddati</w:t>
+                      </w:r>
+                      <w:proofErr w:type="spellEnd"/>
+                      <w:r>
+                        <w:rPr>
+                          <w:lang w:val="en-GB"/>
+                        </w:rPr>
+                        <w:t xml:space="preserve">: </w:t>
+                      </w:r>
+                      <w:proofErr w:type="spellStart"/>
+                      <w:r>
+                        <w:rPr>
+                          <w:lang w:val="en-GB"/>
+                        </w:rPr>
+                        <w:t>Piektdiena</w:t>
+                      </w:r>
+                      <w:proofErr w:type="spellEnd"/>
+                    </w:p>
+                  </w:txbxContent>
+                </v:textbox>
+                <w10:wrap anchorx="margin"/>
+              </v:shape>
+            </w:pict>
+          </mc:Fallback>
+        </mc:AlternateContent>
+      </w:r>
       <w:r>
         <w:rPr>
           <w:noProof/>
@@ -596,15 +1029,454 @@
     </w:p>
     <w:p>
       <w:r>
-        <w:t>Byte,short,char,int,String</w:t>
-      </w:r>
-      <w:r>
-        <w:t>(Kopš Java 7</w:t>
-      </w:r>
-      <w:bookmarkStart w:id="0" w:name="_GoBack"/>
-      <w:bookmarkEnd w:id="0"/>
-      <w:r>
-        <w:t>)</w:t>
+        <w:rPr>
+          <w:noProof/>
+          <w:lang w:val="en-GB" w:eastAsia="en-GB"/>
+        </w:rPr>
+        <mc:AlternateContent>
+          <mc:Choice Requires="wps">
+            <w:drawing>
+              <wp:anchor distT="0" distB="0" distL="114300" distR="114300" simplePos="0" relativeHeight="251660288" behindDoc="0" locked="0" layoutInCell="1" allowOverlap="1">
+                <wp:simplePos x="0" y="0"/>
+                <wp:positionH relativeFrom="column">
+                  <wp:posOffset>3768090</wp:posOffset>
+                </wp:positionH>
+                <wp:positionV relativeFrom="paragraph">
+                  <wp:posOffset>212090</wp:posOffset>
+                </wp:positionV>
+                <wp:extent cx="2865120" cy="259080"/>
+                <wp:effectExtent l="0" t="0" r="0" b="7620"/>
+                <wp:wrapNone/>
+                <wp:docPr id="6" name="Text Box 6"/>
+                <wp:cNvGraphicFramePr/>
+                <a:graphic xmlns:a="http://schemas.openxmlformats.org/drawingml/2006/main">
+                  <a:graphicData uri="http://schemas.microsoft.com/office/word/2010/wordprocessingShape">
+                    <wps:wsp>
+                      <wps:cNvSpPr txBox="1"/>
+                      <wps:spPr>
+                        <a:xfrm>
+                          <a:off x="0" y="0"/>
+                          <a:ext cx="2865120" cy="259080"/>
+                        </a:xfrm>
+                        <a:prstGeom prst="rect">
+                          <a:avLst/>
+                        </a:prstGeom>
+                        <a:solidFill>
+                          <a:schemeClr val="lt1"/>
+                        </a:solidFill>
+                        <a:ln w="6350">
+                          <a:noFill/>
+                        </a:ln>
+                      </wps:spPr>
+                      <wps:txbx>
+                        <w:txbxContent>
+                          <w:p>
+                            <w:pPr>
+                              <w:rPr>
+                                <w:lang w:val="en-GB"/>
+                                <w14:textOutline w14:w="9525" w14:cap="rnd" w14:cmpd="sng" w14:algn="ctr">
+                                  <w14:noFill/>
+                                  <w14:prstDash w14:val="solid"/>
+                                  <w14:bevel/>
+                                </w14:textOutline>
+                              </w:rPr>
+                            </w:pPr>
+                            <w:proofErr w:type="spellStart"/>
+                            <w:proofErr w:type="gramStart"/>
+                            <w:r>
+                              <w:rPr>
+                                <w:lang w:val="en-GB"/>
+                                <w14:textOutline w14:w="9525" w14:cap="rnd" w14:cmpd="sng" w14:algn="ctr">
+                                  <w14:noFill/>
+                                  <w14:prstDash w14:val="solid"/>
+                                  <w14:bevel/>
+                                </w14:textOutline>
+                              </w:rPr>
+                              <w:t>Ja</w:t>
+                            </w:r>
+                            <w:proofErr w:type="spellEnd"/>
+                            <w:proofErr w:type="gramEnd"/>
+                            <w:r>
+                              <w:rPr>
+                                <w:lang w:val="en-GB"/>
+                                <w14:textOutline w14:w="9525" w14:cap="rnd" w14:cmpd="sng" w14:algn="ctr">
+                                  <w14:noFill/>
+                                  <w14:prstDash w14:val="solid"/>
+                                  <w14:bevel/>
+                                </w14:textOutline>
+                              </w:rPr>
+                              <w:t xml:space="preserve"> </w:t>
+                            </w:r>
+                            <w:proofErr w:type="spellStart"/>
+                            <w:r>
+                              <w:rPr>
+                                <w:lang w:val="en-GB"/>
+                                <w14:textOutline w14:w="9525" w14:cap="rnd" w14:cmpd="sng" w14:algn="ctr">
+                                  <w14:noFill/>
+                                  <w14:prstDash w14:val="solid"/>
+                                  <w14:bevel/>
+                                </w14:textOutline>
+                              </w:rPr>
+                              <w:t>tiek</w:t>
+                            </w:r>
+                            <w:proofErr w:type="spellEnd"/>
+                            <w:r>
+                              <w:rPr>
+                                <w:lang w:val="en-GB"/>
+                                <w14:textOutline w14:w="9525" w14:cap="rnd" w14:cmpd="sng" w14:algn="ctr">
+                                  <w14:noFill/>
+                                  <w14:prstDash w14:val="solid"/>
+                                  <w14:bevel/>
+                                </w14:textOutline>
+                              </w:rPr>
+                              <w:t xml:space="preserve"> </w:t>
+                            </w:r>
+                            <w:proofErr w:type="spellStart"/>
+                            <w:r>
+                              <w:rPr>
+                                <w:lang w:val="en-GB"/>
+                                <w14:textOutline w14:w="9525" w14:cap="rnd" w14:cmpd="sng" w14:algn="ctr">
+                                  <w14:noFill/>
+                                  <w14:prstDash w14:val="solid"/>
+                                  <w14:bevel/>
+                                </w14:textOutline>
+                              </w:rPr>
+                              <w:t>lietots</w:t>
+                            </w:r>
+                            <w:proofErr w:type="spellEnd"/>
+                            <w:r>
+                              <w:rPr>
+                                <w:lang w:val="en-GB"/>
+                                <w14:textOutline w14:w="9525" w14:cap="rnd" w14:cmpd="sng" w14:algn="ctr">
+                                  <w14:noFill/>
+                                  <w14:prstDash w14:val="solid"/>
+                                  <w14:bevel/>
+                                </w14:textOutline>
+                              </w:rPr>
+                              <w:t xml:space="preserve"> </w:t>
+                            </w:r>
+                            <w:proofErr w:type="spellStart"/>
+                            <w:r>
+                              <w:rPr>
+                                <w:lang w:val="en-GB"/>
+                                <w14:textOutline w14:w="9525" w14:cap="rnd" w14:cmpd="sng" w14:algn="ctr">
+                                  <w14:noFill/>
+                                  <w14:prstDash w14:val="solid"/>
+                                  <w14:bevel/>
+                                </w14:textOutline>
+                              </w:rPr>
+                              <w:t>mainīgais</w:t>
+                            </w:r>
+                            <w:proofErr w:type="spellEnd"/>
+                            <w:r>
+                              <w:rPr>
+                                <w:lang w:val="en-GB"/>
+                                <w14:textOutline w14:w="9525" w14:cap="rnd" w14:cmpd="sng" w14:algn="ctr">
+                                  <w14:noFill/>
+                                  <w14:prstDash w14:val="solid"/>
+                                  <w14:bevel/>
+                                </w14:textOutline>
+                              </w:rPr>
+                              <w:t xml:space="preserve">, </w:t>
+                            </w:r>
+                            <w:proofErr w:type="spellStart"/>
+                            <w:r>
+                              <w:rPr>
+                                <w:lang w:val="en-GB"/>
+                                <w14:textOutline w14:w="9525" w14:cap="rnd" w14:cmpd="sng" w14:algn="ctr">
+                                  <w14:noFill/>
+                                  <w14:prstDash w14:val="solid"/>
+                                  <w14:bevel/>
+                                </w14:textOutline>
+                              </w:rPr>
+                              <w:t>kā</w:t>
+                            </w:r>
+                            <w:proofErr w:type="spellEnd"/>
+                            <w:r>
+                              <w:rPr>
+                                <w:lang w:val="en-GB"/>
+                                <w14:textOutline w14:w="9525" w14:cap="rnd" w14:cmpd="sng" w14:algn="ctr">
+                                  <w14:noFill/>
+                                  <w14:prstDash w14:val="solid"/>
+                                  <w14:bevel/>
+                                </w14:textOutline>
+                              </w:rPr>
+                              <w:t xml:space="preserve"> case </w:t>
+                            </w:r>
+                            <w:proofErr w:type="spellStart"/>
+                            <w:r>
+                              <w:rPr>
+                                <w:lang w:val="en-GB"/>
+                                <w14:textOutline w14:w="9525" w14:cap="rnd" w14:cmpd="sng" w14:algn="ctr">
+                                  <w14:noFill/>
+                                  <w14:prstDash w14:val="solid"/>
+                                  <w14:bevel/>
+                                </w14:textOutline>
+                              </w:rPr>
+                              <w:t>vērtība</w:t>
+                            </w:r>
+                            <w:proofErr w:type="spellEnd"/>
+                            <w:r>
+                              <w:rPr>
+                                <w:lang w:val="en-GB"/>
+                                <w14:textOutline w14:w="9525" w14:cap="rnd" w14:cmpd="sng" w14:algn="ctr">
+                                  <w14:noFill/>
+                                  <w14:prstDash w14:val="solid"/>
+                                  <w14:bevel/>
+                                </w14:textOutline>
+                              </w:rPr>
+                              <w:t>:</w:t>
+                            </w:r>
+                          </w:p>
+                        </w:txbxContent>
+                      </wps:txbx>
+                      <wps:bodyPr rot="0" spcFirstLastPara="0" vertOverflow="overflow" horzOverflow="overflow" vert="horz" wrap="square" lIns="91440" tIns="45720" rIns="91440" bIns="45720" numCol="1" spcCol="0" rtlCol="0" fromWordArt="0" anchor="t" anchorCtr="0" forceAA="0" compatLnSpc="1">
+                        <a:prstTxWarp prst="textNoShape">
+                          <a:avLst/>
+                        </a:prstTxWarp>
+                        <a:noAutofit/>
+                      </wps:bodyPr>
+                    </wps:wsp>
+                  </a:graphicData>
+                </a:graphic>
+              </wp:anchor>
+            </w:drawing>
+          </mc:Choice>
+          <mc:Fallback>
+            <w:pict>
+              <v:shape id="Text Box 6" o:spid="_x0000_s1029" type="#_x0000_t202" style="position:absolute;margin-left:296.7pt;margin-top:16.7pt;width:225.6pt;height:20.4pt;z-index:251660288;visibility:visible;mso-wrap-style:square;mso-wrap-distance-left:9pt;mso-wrap-distance-top:0;mso-wrap-distance-right:9pt;mso-wrap-distance-bottom:0;mso-position-horizontal:absolute;mso-position-horizontal-relative:text;mso-position-vertical:absolute;mso-position-vertical-relative:text;v-text-anchor:top" o:gfxdata="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" fillcolor="white [3201]" stroked="f" strokeweight=".5pt">
+                <v:textbox>
+                  <w:txbxContent>
+                    <w:p>
+                      <w:pPr>
+                        <w:rPr>
+                          <w:lang w:val="en-GB"/>
+                          <w14:textOutline w14:w="9525" w14:cap="rnd" w14:cmpd="sng" w14:algn="ctr">
+                            <w14:noFill/>
+                            <w14:prstDash w14:val="solid"/>
+                            <w14:bevel/>
+                          </w14:textOutline>
+                        </w:rPr>
+                      </w:pPr>
+                      <w:proofErr w:type="spellStart"/>
+                      <w:proofErr w:type="gramStart"/>
+                      <w:r>
+                        <w:rPr>
+                          <w:lang w:val="en-GB"/>
+                          <w14:textOutline w14:w="9525" w14:cap="rnd" w14:cmpd="sng" w14:algn="ctr">
+                            <w14:noFill/>
+                            <w14:prstDash w14:val="solid"/>
+                            <w14:bevel/>
+                          </w14:textOutline>
+                        </w:rPr>
+                        <w:t>Ja</w:t>
+                      </w:r>
+                      <w:proofErr w:type="spellEnd"/>
+                      <w:proofErr w:type="gramEnd"/>
+                      <w:r>
+                        <w:rPr>
+                          <w:lang w:val="en-GB"/>
+                          <w14:textOutline w14:w="9525" w14:cap="rnd" w14:cmpd="sng" w14:algn="ctr">
+                            <w14:noFill/>
+                            <w14:prstDash w14:val="solid"/>
+                            <w14:bevel/>
+                          </w14:textOutline>
+                        </w:rPr>
+                        <w:t xml:space="preserve"> </w:t>
+                      </w:r>
+                      <w:proofErr w:type="spellStart"/>
+                      <w:r>
+                        <w:rPr>
+                          <w:lang w:val="en-GB"/>
+                          <w14:textOutline w14:w="9525" w14:cap="rnd" w14:cmpd="sng" w14:algn="ctr">
+                            <w14:noFill/>
+                            <w14:prstDash w14:val="solid"/>
+                            <w14:bevel/>
+                          </w14:textOutline>
+                        </w:rPr>
+                        <w:t>tiek</w:t>
+                      </w:r>
+                      <w:proofErr w:type="spellEnd"/>
+                      <w:r>
+                        <w:rPr>
+                          <w:lang w:val="en-GB"/>
+                          <w14:textOutline w14:w="9525" w14:cap="rnd" w14:cmpd="sng" w14:algn="ctr">
+                            <w14:noFill/>
+                            <w14:prstDash w14:val="solid"/>
+                            <w14:bevel/>
+                          </w14:textOutline>
+                        </w:rPr>
+                        <w:t xml:space="preserve"> </w:t>
+                      </w:r>
+                      <w:proofErr w:type="spellStart"/>
+                      <w:r>
+                        <w:rPr>
+                          <w:lang w:val="en-GB"/>
+                          <w14:textOutline w14:w="9525" w14:cap="rnd" w14:cmpd="sng" w14:algn="ctr">
+                            <w14:noFill/>
+                            <w14:prstDash w14:val="solid"/>
+                            <w14:bevel/>
+                          </w14:textOutline>
+                        </w:rPr>
+                        <w:t>lietots</w:t>
+                      </w:r>
+                      <w:proofErr w:type="spellEnd"/>
+                      <w:r>
+                        <w:rPr>
+                          <w:lang w:val="en-GB"/>
+                          <w14:textOutline w14:w="9525" w14:cap="rnd" w14:cmpd="sng" w14:algn="ctr">
+                            <w14:noFill/>
+                            <w14:prstDash w14:val="solid"/>
+                            <w14:bevel/>
+                          </w14:textOutline>
+                        </w:rPr>
+                        <w:t xml:space="preserve"> </w:t>
+                      </w:r>
+                      <w:proofErr w:type="spellStart"/>
+                      <w:r>
+                        <w:rPr>
+                          <w:lang w:val="en-GB"/>
+                          <w14:textOutline w14:w="9525" w14:cap="rnd" w14:cmpd="sng" w14:algn="ctr">
+                            <w14:noFill/>
+                            <w14:prstDash w14:val="solid"/>
+                            <w14:bevel/>
+                          </w14:textOutline>
+                        </w:rPr>
+                        <w:t>mainīgais</w:t>
+                      </w:r>
+                      <w:proofErr w:type="spellEnd"/>
+                      <w:r>
+                        <w:rPr>
+                          <w:lang w:val="en-GB"/>
+                          <w14:textOutline w14:w="9525" w14:cap="rnd" w14:cmpd="sng" w14:algn="ctr">
+                            <w14:noFill/>
+                            <w14:prstDash w14:val="solid"/>
+                            <w14:bevel/>
+                          </w14:textOutline>
+                        </w:rPr>
+                        <w:t xml:space="preserve">, </w:t>
+                      </w:r>
+                      <w:proofErr w:type="spellStart"/>
+                      <w:r>
+                        <w:rPr>
+                          <w:lang w:val="en-GB"/>
+                          <w14:textOutline w14:w="9525" w14:cap="rnd" w14:cmpd="sng" w14:algn="ctr">
+                            <w14:noFill/>
+                            <w14:prstDash w14:val="solid"/>
+                            <w14:bevel/>
+                          </w14:textOutline>
+                        </w:rPr>
+                        <w:t>kā</w:t>
+                      </w:r>
+                      <w:proofErr w:type="spellEnd"/>
+                      <w:r>
+                        <w:rPr>
+                          <w:lang w:val="en-GB"/>
+                          <w14:textOutline w14:w="9525" w14:cap="rnd" w14:cmpd="sng" w14:algn="ctr">
+                            <w14:noFill/>
+                            <w14:prstDash w14:val="solid"/>
+                            <w14:bevel/>
+                          </w14:textOutline>
+                        </w:rPr>
+                        <w:t xml:space="preserve"> case </w:t>
+                      </w:r>
+                      <w:proofErr w:type="spellStart"/>
+                      <w:r>
+                        <w:rPr>
+                          <w:lang w:val="en-GB"/>
+                          <w14:textOutline w14:w="9525" w14:cap="rnd" w14:cmpd="sng" w14:algn="ctr">
+                            <w14:noFill/>
+                            <w14:prstDash w14:val="solid"/>
+                            <w14:bevel/>
+                          </w14:textOutline>
+                        </w:rPr>
+                        <w:t>vērtība</w:t>
+                      </w:r>
+                      <w:proofErr w:type="spellEnd"/>
+                      <w:r>
+                        <w:rPr>
+                          <w:lang w:val="en-GB"/>
+                          <w14:textOutline w14:w="9525" w14:cap="rnd" w14:cmpd="sng" w14:algn="ctr">
+                            <w14:noFill/>
+                            <w14:prstDash w14:val="solid"/>
+                            <w14:bevel/>
+                          </w14:textOutline>
+                        </w:rPr>
+                        <w:t>:</w:t>
+                      </w:r>
+                    </w:p>
+                  </w:txbxContent>
+                </v:textbox>
+              </v:shape>
+            </w:pict>
+          </mc:Fallback>
+        </mc:AlternateContent>
+      </w:r>
+      <w:r>
+        <w:rPr>
+          <w:b/>
+        </w:rPr>
+        <w:t>I</w:t>
+      </w:r>
+      <w:r>
+        <w:rPr>
+          <w:b/>
+        </w:rPr>
+        <w:t>nt</w:t>
+      </w:r>
+      <w:r>
+        <w:t>,</w:t>
+      </w:r>
+      <w:r>
+        <w:rPr>
+          <w:b/>
+        </w:rPr>
+        <w:t>byte</w:t>
+      </w:r>
+      <w:r>
+        <w:t>,</w:t>
+      </w:r>
+      <w:r>
+        <w:rPr>
+          <w:b/>
+        </w:rPr>
+        <w:t>short</w:t>
+      </w:r>
+      <w:r>
+        <w:t>,</w:t>
+      </w:r>
+      <w:r>
+        <w:rPr>
+          <w:b/>
+        </w:rPr>
+        <w:t>char</w:t>
+      </w:r>
+      <w:r>
+        <w:t>,</w:t>
+      </w:r>
+      <w:r>
+        <w:rPr>
+          <w:b/>
+        </w:rPr>
+        <w:t>String</w:t>
+      </w:r>
+      <w:r>
+        <w:t>(</w:t>
+      </w:r>
+      <w:r>
+        <w:t>Java 7)</w:t>
+      </w:r>
+      <w:r>
+        <w:t xml:space="preserve">, </w:t>
+      </w:r>
+      <w:r>
+        <w:rPr>
+          <w:b/>
+        </w:rPr>
+        <w:t>var</w:t>
+      </w:r>
+      <w:r>
+        <w:t>(Java 10)</w:t>
       </w:r>
       <w:r>
         <w:t xml:space="preserve"> ir datu tipi, kas var tikt lietoti, kā mainīgie switch komponentē.</w:t>
@@ -615,42 +1487,6 @@
         <w:rPr>
           <w:b/>
         </w:rPr>
-      </w:pPr>
-      <w:r>
-        <w:rPr>
-          <w:b/>
-        </w:rPr>
-        <w:t>Svarīgi fakti par Switch konstrukciju:</w:t>
-      </w:r>
-    </w:p>
-    <w:p>
-      <w:pPr>
-        <w:pStyle w:val="ListParagraph"/>
-        <w:numPr>
-          <w:ilvl w:val="0"/>
-          <w:numId w:val="2"/>
-        </w:numPr>
-      </w:pPr>
-      <w:r>
-        <w:t xml:space="preserve">Switch konstrukcijā var būt vairāki case, bet to vērtības </w:t>
-      </w:r>
-      <w:r>
-        <w:rPr>
-          <w:b/>
-        </w:rPr>
-        <w:t>nedrīkst</w:t>
-      </w:r>
-      <w:r>
-        <w:t xml:space="preserve"> atkārtoties.</w:t>
-      </w:r>
-    </w:p>
-    <w:p>
-      <w:pPr>
-        <w:pStyle w:val="ListParagraph"/>
-        <w:numPr>
-          <w:ilvl w:val="0"/>
-          <w:numId w:val="2"/>
-        </w:numPr>
       </w:pPr>
       <w:r>
         <w:rPr>
@@ -661,10 +1497,10 @@
           <wp:anchor distT="0" distB="0" distL="114300" distR="114300" simplePos="0" relativeHeight="251659264" behindDoc="0" locked="0" layoutInCell="1" allowOverlap="1">
             <wp:simplePos x="0" y="0"/>
             <wp:positionH relativeFrom="page">
-              <wp:posOffset>4450080</wp:posOffset>
+              <wp:posOffset>4493260</wp:posOffset>
             </wp:positionH>
             <wp:positionV relativeFrom="paragraph">
-              <wp:posOffset>170180</wp:posOffset>
+              <wp:posOffset>8890</wp:posOffset>
             </wp:positionV>
             <wp:extent cx="2947035" cy="2193925"/>
             <wp:effectExtent l="0" t="0" r="5715" b="0"/>
@@ -712,24 +1548,118 @@
       </w:r>
       <w:r>
         <w:rPr>
+          <w:b/>
+        </w:rPr>
+        <w:t>Svarīgi fakti par Switch konstrukciju:</w:t>
+      </w:r>
+    </w:p>
+    <w:p>
+      <w:pPr>
+        <w:pStyle w:val="ListParagraph"/>
+        <w:numPr>
+          <w:ilvl w:val="0"/>
+          <w:numId w:val="2"/>
+        </w:numPr>
+      </w:pPr>
+      <w:r>
+        <w:t xml:space="preserve">Switch konstrukcijā var būt vairāki case, bet to vērtības </w:t>
+      </w:r>
+      <w:r>
+        <w:rPr>
+          <w:b/>
+        </w:rPr>
+        <w:t>nedrīkst</w:t>
+      </w:r>
+      <w:r>
+        <w:t xml:space="preserve"> atkārtoties.</w:t>
+      </w:r>
+    </w:p>
+    <w:p>
+      <w:pPr>
+        <w:pStyle w:val="ListParagraph"/>
+        <w:numPr>
+          <w:ilvl w:val="0"/>
+          <w:numId w:val="2"/>
+        </w:numPr>
+      </w:pPr>
+      <w:r>
+        <w:t>Case vērtībai ir jāsakrīt ar mainīgā datu tipu.</w:t>
+      </w:r>
+    </w:p>
+    <w:p>
+      <w:pPr>
+        <w:pStyle w:val="ListParagraph"/>
+        <w:numPr>
+          <w:ilvl w:val="0"/>
+          <w:numId w:val="2"/>
+        </w:numPr>
+      </w:pPr>
+      <w:r>
+        <w:t xml:space="preserve">Case vērtība </w:t>
+      </w:r>
+      <w:r>
+        <w:rPr>
+          <w:b/>
+        </w:rPr>
+        <w:t>nedrīkst</w:t>
+      </w:r>
+      <w:r>
+        <w:t xml:space="preserve"> būt mainīgais</w:t>
+      </w:r>
+      <w:r>
+        <w:t>, tai ir jābūt vērtībai</w:t>
+      </w:r>
+      <w:r>
+        <w:t>.</w:t>
+      </w:r>
+    </w:p>
+    <w:p>
+      <w:pPr>
+        <w:pStyle w:val="ListParagraph"/>
+        <w:numPr>
+          <w:ilvl w:val="0"/>
+          <w:numId w:val="2"/>
+        </w:numPr>
+      </w:pPr>
+      <w:r>
+        <w:t>Break var netikt lietots, bet tā nelietošanas gadījumā, nostrādās nākošais case.</w:t>
+      </w:r>
+    </w:p>
+    <w:p>
+      <w:pPr>
+        <w:pStyle w:val="ListParagraph"/>
+      </w:pPr>
+    </w:p>
+    <w:p/>
+    <w:p>
+      <w:pPr>
+        <w:jc w:val="center"/>
+        <w:rPr>
+          <w:b/>
+          <w:sz w:val="40"/>
+        </w:rPr>
+      </w:pPr>
+      <w:r>
+        <w:rPr>
           <w:noProof/>
+          <w:sz w:val="24"/>
           <w:lang w:val="en-GB" w:eastAsia="en-GB"/>
         </w:rPr>
         <mc:AlternateContent>
           <mc:Choice Requires="wps">
             <w:drawing>
-              <wp:anchor distT="0" distB="0" distL="114300" distR="114300" simplePos="0" relativeHeight="251660288" behindDoc="0" locked="0" layoutInCell="1" allowOverlap="1">
+              <wp:anchor distT="0" distB="0" distL="114300" distR="114300" simplePos="0" relativeHeight="251667456" behindDoc="0" locked="0" layoutInCell="1" allowOverlap="1" wp14:anchorId="533FBA06" wp14:editId="4ED04DF9">
                 <wp:simplePos x="0" y="0"/>
-                <wp:positionH relativeFrom="column">
-                  <wp:posOffset>3653790</wp:posOffset>
+                <wp:positionH relativeFrom="margin">
+                  <wp:posOffset>3680460</wp:posOffset>
                 </wp:positionH>
                 <wp:positionV relativeFrom="paragraph">
-                  <wp:posOffset>10795</wp:posOffset>
+                  <wp:posOffset>327025</wp:posOffset>
                 </wp:positionV>
-                <wp:extent cx="2865120" cy="259080"/>
-                <wp:effectExtent l="0" t="0" r="0" b="7620"/>
+                <wp:extent cx="4236720" cy="243840"/>
+                <wp:effectExtent l="0" t="0" r="0" b="3810"/>
                 <wp:wrapNone/>
-                <wp:docPr id="6" name="Text Box 6"/>
+                <wp:docPr id="12" name="Text Box 12"/>
                 <wp:cNvGraphicFramePr/>
                 <a:graphic xmlns:a="http://schemas.openxmlformats.org/drawingml/2006/main">
                   <a:graphicData uri="http://schemas.microsoft.com/office/word/2010/wordprocessingShape">
@@ -738,7 +1668,7 @@
                       <wps:spPr>
                         <a:xfrm>
                           <a:off x="0" y="0"/>
-                          <a:ext cx="2865120" cy="259080"/>
+                          <a:ext cx="4236720" cy="243840"/>
                         </a:xfrm>
                         <a:prstGeom prst="rect">
                           <a:avLst/>
@@ -756,159 +1686,30 @@
                             <w:pPr>
                               <w:rPr>
                                 <w:lang w:val="en-GB"/>
-                                <w14:textOutline w14:w="9525" w14:cap="rnd" w14:cmpd="sng" w14:algn="ctr">
-                                  <w14:noFill/>
-                                  <w14:prstDash w14:val="solid"/>
-                                  <w14:bevel/>
-                                </w14:textOutline>
                               </w:rPr>
                             </w:pPr>
-                            <w:proofErr w:type="spellStart"/>
-                            <w:proofErr w:type="gramStart"/>
-                            <w:r>
-                              <w:rPr>
-                                <w:lang w:val="en-GB"/>
-                                <w14:textOutline w14:w="9525" w14:cap="rnd" w14:cmpd="sng" w14:algn="ctr">
-                                  <w14:noFill/>
-                                  <w14:prstDash w14:val="solid"/>
-                                  <w14:bevel/>
-                                </w14:textOutline>
-                              </w:rPr>
-                              <w:t>Ja</w:t>
-                            </w:r>
-                            <w:proofErr w:type="spellEnd"/>
-                            <w:proofErr w:type="gramEnd"/>
-                            <w:r>
-                              <w:rPr>
-                                <w:lang w:val="en-GB"/>
-                                <w14:textOutline w14:w="9525" w14:cap="rnd" w14:cmpd="sng" w14:algn="ctr">
-                                  <w14:noFill/>
-                                  <w14:prstDash w14:val="solid"/>
-                                  <w14:bevel/>
-                                </w14:textOutline>
-                              </w:rPr>
-                              <w:t xml:space="preserve"> </w:t>
-                            </w:r>
+                            <w:bookmarkStart w:id="0" w:name="_GoBack"/>
                             <w:proofErr w:type="spellStart"/>
                             <w:r>
                               <w:rPr>
                                 <w:lang w:val="en-GB"/>
-                                <w14:textOutline w14:w="9525" w14:cap="rnd" w14:cmpd="sng" w14:algn="ctr">
-                                  <w14:noFill/>
-                                  <w14:prstDash w14:val="solid"/>
-                                  <w14:bevel/>
-                                </w14:textOutline>
-                              </w:rPr>
-                              <w:t>tiek</w:t>
+                              </w:rPr>
+                              <w:t>Izvaddati</w:t>
                             </w:r>
                             <w:proofErr w:type="spellEnd"/>
                             <w:r>
                               <w:rPr>
                                 <w:lang w:val="en-GB"/>
-                                <w14:textOutline w14:w="9525" w14:cap="rnd" w14:cmpd="sng" w14:algn="ctr">
-                                  <w14:noFill/>
-                                  <w14:prstDash w14:val="solid"/>
-                                  <w14:bevel/>
-                                </w14:textOutline>
-                              </w:rPr>
-                              <w:t xml:space="preserve"> </w:t>
+                              </w:rPr>
+                              <w:t xml:space="preserve">: </w:t>
                             </w:r>
-                            <w:proofErr w:type="spellStart"/>
                             <w:r>
                               <w:rPr>
                                 <w:lang w:val="en-GB"/>
-                                <w14:textOutline w14:w="9525" w14:cap="rnd" w14:cmpd="sng" w14:algn="ctr">
-                                  <w14:noFill/>
-                                  <w14:prstDash w14:val="solid"/>
-                                  <w14:bevel/>
-                                </w14:textOutline>
-                              </w:rPr>
-                              <w:t>lietots</w:t>
+                              </w:rPr>
+                              <w:t>Exception</w:t>
                             </w:r>
-                            <w:proofErr w:type="spellEnd"/>
-                            <w:r>
-                              <w:rPr>
-                                <w:lang w:val="en-GB"/>
-                                <w14:textOutline w14:w="9525" w14:cap="rnd" w14:cmpd="sng" w14:algn="ctr">
-                                  <w14:noFill/>
-                                  <w14:prstDash w14:val="solid"/>
-                                  <w14:bevel/>
-                                </w14:textOutline>
-                              </w:rPr>
-                              <w:t xml:space="preserve"> </w:t>
-                            </w:r>
-                            <w:proofErr w:type="spellStart"/>
-                            <w:r>
-                              <w:rPr>
-                                <w:lang w:val="en-GB"/>
-                                <w14:textOutline w14:w="9525" w14:cap="rnd" w14:cmpd="sng" w14:algn="ctr">
-                                  <w14:noFill/>
-                                  <w14:prstDash w14:val="solid"/>
-                                  <w14:bevel/>
-                                </w14:textOutline>
-                              </w:rPr>
-                              <w:t>mainīgais</w:t>
-                            </w:r>
-                            <w:proofErr w:type="spellEnd"/>
-                            <w:r>
-                              <w:rPr>
-                                <w:lang w:val="en-GB"/>
-                                <w14:textOutline w14:w="9525" w14:cap="rnd" w14:cmpd="sng" w14:algn="ctr">
-                                  <w14:noFill/>
-                                  <w14:prstDash w14:val="solid"/>
-                                  <w14:bevel/>
-                                </w14:textOutline>
-                              </w:rPr>
-                              <w:t xml:space="preserve">, </w:t>
-                            </w:r>
-                            <w:proofErr w:type="spellStart"/>
-                            <w:r>
-                              <w:rPr>
-                                <w:lang w:val="en-GB"/>
-                                <w14:textOutline w14:w="9525" w14:cap="rnd" w14:cmpd="sng" w14:algn="ctr">
-                                  <w14:noFill/>
-                                  <w14:prstDash w14:val="solid"/>
-                                  <w14:bevel/>
-                                </w14:textOutline>
-                              </w:rPr>
-                              <w:t>kā</w:t>
-                            </w:r>
-                            <w:proofErr w:type="spellEnd"/>
-                            <w:r>
-                              <w:rPr>
-                                <w:lang w:val="en-GB"/>
-                                <w14:textOutline w14:w="9525" w14:cap="rnd" w14:cmpd="sng" w14:algn="ctr">
-                                  <w14:noFill/>
-                                  <w14:prstDash w14:val="solid"/>
-                                  <w14:bevel/>
-                                </w14:textOutline>
-                              </w:rPr>
-                              <w:t xml:space="preserve"> case </w:t>
-                            </w:r>
-                            <w:proofErr w:type="spellStart"/>
-                            <w:r>
-                              <w:rPr>
-                                <w:lang w:val="en-GB"/>
-                                <w14:textOutline w14:w="9525" w14:cap="rnd" w14:cmpd="sng" w14:algn="ctr">
-                                  <w14:noFill/>
-                                  <w14:prstDash w14:val="solid"/>
-                                  <w14:bevel/>
-                                </w14:textOutline>
-                              </w:rPr>
-                              <w:t>vērtība</w:t>
-                            </w:r>
-                            <w:proofErr w:type="spellEnd"/>
-                            <w:r>
-                              <w:rPr>
-                                <w:lang w:val="en-GB"/>
-                                <w14:textOutline w14:w="9525" w14:cap="rnd" w14:cmpd="sng" w14:algn="ctr">
-                                  <w14:noFill/>
-                                  <w14:prstDash w14:val="solid"/>
-                                  <w14:bevel/>
-                                </w14:textOutline>
-                              </w:rPr>
-                              <w:t>:</w:t>
-                            </w:r>
+                            <w:bookmarkEnd w:id="0"/>
                           </w:p>
                         </w:txbxContent>
                       </wps:txbx>
@@ -926,228 +1727,47 @@
           </mc:Choice>
           <mc:Fallback>
             <w:pict>
-              <v:shapetype id="_x0000_t202" coordsize="21600,21600" o:spt="202" path="m,l,21600r21600,l21600,xe">
-                <v:stroke joinstyle="miter"/>
-                <v:path gradientshapeok="t" o:connecttype="rect"/>
-              </v:shapetype>
-              <v:shape id="Text Box 6" o:spid="_x0000_s1026" type="#_x0000_t202" style="position:absolute;left:0;text-align:left;margin-left:287.7pt;margin-top:.85pt;width:225.6pt;height:20.4pt;z-index:251660288;visibility:visible;mso-wrap-style:square;mso-wrap-distance-left:9pt;mso-wrap-distance-top:0;mso-wrap-distance-right:9pt;mso-wrap-distance-bottom:0;mso-position-horizontal:absolute;mso-position-horizontal-relative:text;mso-position-vertical:absolute;mso-position-vertical-relative:text;v-text-anchor:top" o:gfxdata="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" fillcolor="white [3201]" stroked="f" strokeweight=".5pt">
+              <v:shape w14:anchorId="533FBA06" id="Text Box 12" o:spid="_x0000_s1030" type="#_x0000_t202" style="position:absolute;left:0;text-align:left;margin-left:289.8pt;margin-top:25.75pt;width:333.6pt;height:19.2pt;z-index:251667456;visibility:visible;mso-wrap-style:square;mso-wrap-distance-left:9pt;mso-wrap-distance-top:0;mso-wrap-distance-right:9pt;mso-wrap-distance-bottom:0;mso-position-horizontal:absolute;mso-position-horizontal-relative:margin;mso-position-vertical:absolute;mso-position-vertical-relative:text;v-text-anchor:top" o:gfxdata="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" fillcolor="white [3201]" stroked="f" strokeweight=".5pt">
                 <v:textbox>
                   <w:txbxContent>
                     <w:p>
                       <w:pPr>
                         <w:rPr>
                           <w:lang w:val="en-GB"/>
-                          <w14:textOutline w14:w="9525" w14:cap="rnd" w14:cmpd="sng" w14:algn="ctr">
-                            <w14:noFill/>
-                            <w14:prstDash w14:val="solid"/>
-                            <w14:bevel/>
-                          </w14:textOutline>
                         </w:rPr>
                       </w:pPr>
-                      <w:proofErr w:type="spellStart"/>
-                      <w:proofErr w:type="gramStart"/>
-                      <w:r>
-                        <w:rPr>
-                          <w:lang w:val="en-GB"/>
-                          <w14:textOutline w14:w="9525" w14:cap="rnd" w14:cmpd="sng" w14:algn="ctr">
-                            <w14:noFill/>
-                            <w14:prstDash w14:val="solid"/>
-                            <w14:bevel/>
-                          </w14:textOutline>
-                        </w:rPr>
-                        <w:t>Ja</w:t>
-                      </w:r>
-                      <w:proofErr w:type="spellEnd"/>
-                      <w:proofErr w:type="gramEnd"/>
-                      <w:r>
-                        <w:rPr>
-                          <w:lang w:val="en-GB"/>
-                          <w14:textOutline w14:w="9525" w14:cap="rnd" w14:cmpd="sng" w14:algn="ctr">
-                            <w14:noFill/>
-                            <w14:prstDash w14:val="solid"/>
-                            <w14:bevel/>
-                          </w14:textOutline>
-                        </w:rPr>
-                        <w:t xml:space="preserve"> </w:t>
-                      </w:r>
+                      <w:bookmarkStart w:id="1" w:name="_GoBack"/>
                       <w:proofErr w:type="spellStart"/>
                       <w:r>
                         <w:rPr>
                           <w:lang w:val="en-GB"/>
-                          <w14:textOutline w14:w="9525" w14:cap="rnd" w14:cmpd="sng" w14:algn="ctr">
-                            <w14:noFill/>
-                            <w14:prstDash w14:val="solid"/>
-                            <w14:bevel/>
-                          </w14:textOutline>
-                        </w:rPr>
-                        <w:t>tiek</w:t>
+                        </w:rPr>
+                        <w:t>Izvaddati</w:t>
                       </w:r>
                       <w:proofErr w:type="spellEnd"/>
                       <w:r>
                         <w:rPr>
                           <w:lang w:val="en-GB"/>
-                          <w14:textOutline w14:w="9525" w14:cap="rnd" w14:cmpd="sng" w14:algn="ctr">
-                            <w14:noFill/>
-                            <w14:prstDash w14:val="solid"/>
-                            <w14:bevel/>
-                          </w14:textOutline>
-                        </w:rPr>
-                        <w:t xml:space="preserve"> </w:t>
+                        </w:rPr>
+                        <w:t xml:space="preserve">: </w:t>
                       </w:r>
-                      <w:proofErr w:type="spellStart"/>
                       <w:r>
                         <w:rPr>
                           <w:lang w:val="en-GB"/>
-                          <w14:textOutline w14:w="9525" w14:cap="rnd" w14:cmpd="sng" w14:algn="ctr">
-                            <w14:noFill/>
-                            <w14:prstDash w14:val="solid"/>
-                            <w14:bevel/>
-                          </w14:textOutline>
-                        </w:rPr>
-                        <w:t>lietots</w:t>
+                        </w:rPr>
+                        <w:t>Exception</w:t>
                       </w:r>
-                      <w:proofErr w:type="spellEnd"/>
-                      <w:r>
-                        <w:rPr>
-                          <w:lang w:val="en-GB"/>
-                          <w14:textOutline w14:w="9525" w14:cap="rnd" w14:cmpd="sng" w14:algn="ctr">
-                            <w14:noFill/>
-                            <w14:prstDash w14:val="solid"/>
-                            <w14:bevel/>
-                          </w14:textOutline>
-                        </w:rPr>
-                        <w:t xml:space="preserve"> </w:t>
-                      </w:r>
-                      <w:proofErr w:type="spellStart"/>
-                      <w:r>
-                        <w:rPr>
-                          <w:lang w:val="en-GB"/>
-                          <w14:textOutline w14:w="9525" w14:cap="rnd" w14:cmpd="sng" w14:algn="ctr">
-                            <w14:noFill/>
-                            <w14:prstDash w14:val="solid"/>
-                            <w14:bevel/>
-                          </w14:textOutline>
-                        </w:rPr>
-                        <w:t>mainīgais</w:t>
-                      </w:r>
-                      <w:proofErr w:type="spellEnd"/>
-                      <w:r>
-                        <w:rPr>
-                          <w:lang w:val="en-GB"/>
-                          <w14:textOutline w14:w="9525" w14:cap="rnd" w14:cmpd="sng" w14:algn="ctr">
-                            <w14:noFill/>
-                            <w14:prstDash w14:val="solid"/>
-                            <w14:bevel/>
-                          </w14:textOutline>
-                        </w:rPr>
-                        <w:t xml:space="preserve">, </w:t>
-                      </w:r>
-                      <w:proofErr w:type="spellStart"/>
-                      <w:r>
-                        <w:rPr>
-                          <w:lang w:val="en-GB"/>
-                          <w14:textOutline w14:w="9525" w14:cap="rnd" w14:cmpd="sng" w14:algn="ctr">
-                            <w14:noFill/>
-                            <w14:prstDash w14:val="solid"/>
-                            <w14:bevel/>
-                          </w14:textOutline>
-                        </w:rPr>
-                        <w:t>kā</w:t>
-                      </w:r>
-                      <w:proofErr w:type="spellEnd"/>
-                      <w:r>
-                        <w:rPr>
-                          <w:lang w:val="en-GB"/>
-                          <w14:textOutline w14:w="9525" w14:cap="rnd" w14:cmpd="sng" w14:algn="ctr">
-                            <w14:noFill/>
-                            <w14:prstDash w14:val="solid"/>
-                            <w14:bevel/>
-                          </w14:textOutline>
-                        </w:rPr>
-                        <w:t xml:space="preserve"> case </w:t>
-                      </w:r>
-                      <w:proofErr w:type="spellStart"/>
-                      <w:r>
-                        <w:rPr>
-                          <w:lang w:val="en-GB"/>
-                          <w14:textOutline w14:w="9525" w14:cap="rnd" w14:cmpd="sng" w14:algn="ctr">
-                            <w14:noFill/>
-                            <w14:prstDash w14:val="solid"/>
-                            <w14:bevel/>
-                          </w14:textOutline>
-                        </w:rPr>
-                        <w:t>vērtība</w:t>
-                      </w:r>
-                      <w:proofErr w:type="spellEnd"/>
-                      <w:r>
-                        <w:rPr>
-                          <w:lang w:val="en-GB"/>
-                          <w14:textOutline w14:w="9525" w14:cap="rnd" w14:cmpd="sng" w14:algn="ctr">
-                            <w14:noFill/>
-                            <w14:prstDash w14:val="solid"/>
-                            <w14:bevel/>
-                          </w14:textOutline>
-                        </w:rPr>
-                        <w:t>:</w:t>
-                      </w:r>
+                      <w:bookmarkEnd w:id="1"/>
                     </w:p>
                   </w:txbxContent>
                 </v:textbox>
+                <w10:wrap anchorx="margin"/>
               </v:shape>
             </w:pict>
           </mc:Fallback>
         </mc:AlternateContent>
       </w:r>
-      <w:r>
-        <w:t>Case vērtībai ir jāsakrīt ar mainīgā datu tipu.</w:t>
-      </w:r>
-    </w:p>
-    <w:p>
-      <w:pPr>
-        <w:pStyle w:val="ListParagraph"/>
-        <w:numPr>
-          <w:ilvl w:val="0"/>
-          <w:numId w:val="2"/>
-        </w:numPr>
-      </w:pPr>
-      <w:r>
-        <w:t xml:space="preserve">Case vērtība </w:t>
-      </w:r>
-      <w:r>
-        <w:rPr>
-          <w:b/>
-        </w:rPr>
-        <w:t>nedrīkst</w:t>
-      </w:r>
-      <w:r>
-        <w:t xml:space="preserve"> būt mainīgais.</w:t>
-      </w:r>
-    </w:p>
-    <w:p>
-      <w:pPr>
-        <w:pStyle w:val="ListParagraph"/>
-        <w:numPr>
-          <w:ilvl w:val="0"/>
-          <w:numId w:val="2"/>
-        </w:numPr>
-      </w:pPr>
-      <w:r>
-        <w:t>Break var netikt lietots, bet tā nelietošanas gadījumā, nostrādās nākošais case.</w:t>
-      </w:r>
-    </w:p>
-    <w:p>
-      <w:pPr>
-        <w:pStyle w:val="ListParagraph"/>
-      </w:pPr>
-      <w:r>
-        <w:br/>
-      </w:r>
-    </w:p>
-    <w:p/>
-    <w:p/>
-    <w:p/>
-    <w:p/>
-    <w:p/>
+    </w:p>
     <w:p>
       <w:pPr>
         <w:jc w:val="center"/>
@@ -1161,6 +1781,7 @@
           <w:b/>
           <w:sz w:val="40"/>
         </w:rPr>
+        <w:lastRenderedPageBreak/>
         <w:t>Kopsavilkums</w:t>
       </w:r>
     </w:p>
@@ -1265,7 +1886,13 @@
     </w:p>
     <w:p>
       <w:r>
-        <w:t>ChatGPT papildus skaidrošanai:</w:t>
+        <w:t>ChatGPT papildus</w:t>
+      </w:r>
+      <w:r>
+        <w:t xml:space="preserve"> tūlkošanai un</w:t>
+      </w:r>
+      <w:r>
+        <w:t xml:space="preserve"> skaidrošanai:</w:t>
       </w:r>
     </w:p>
     <w:p>
@@ -2211,7 +2838,7 @@
 </file>
 
 <file path=customXml/itemProps1.xml><?xml version="1.0" encoding="utf-8"?>
-<ds:datastoreItem xmlns:ds="http://schemas.openxmlformats.org/officeDocument/2006/customXml" ds:itemID="{B8C9DE6F-E374-436B-A9E8-35F9358EB6F2}">
+<ds:datastoreItem xmlns:ds="http://schemas.openxmlformats.org/officeDocument/2006/customXml" ds:itemID="{9109B2A7-B1B3-4E5C-8D0F-6312ADE616A2}">
   <ds:schemaRefs>
     <ds:schemaRef ds:uri="http://schemas.openxmlformats.org/officeDocument/2006/bibliography"/>
   </ds:schemaRefs>

</xml_diff>

<commit_message>
Pievienota klašu diagramma un ieviests nevis top 10, bet iepriekšējā rezultāta parādīšana. Arī ieviests, ka ievadīt vārdu nevar pēc tā izdarīšanas pirmo reizi.
</commit_message>
<xml_diff>
--- a/Sazarojumi_Eksamens2PT_Zigners.docx
+++ b/Sazarojumi_Eksamens2PT_Zigners.docx
@@ -491,7 +491,7 @@
           <wp:anchor distT="0" distB="0" distL="114300" distR="114300" simplePos="0" relativeHeight="251658240" behindDoc="0" locked="0" layoutInCell="1" allowOverlap="1">
             <wp:simplePos x="0" y="0"/>
             <wp:positionH relativeFrom="page">
-              <wp:posOffset>3086100</wp:posOffset>
+              <wp:posOffset>3299460</wp:posOffset>
             </wp:positionH>
             <wp:positionV relativeFrom="paragraph">
               <wp:posOffset>393065</wp:posOffset>
@@ -587,10 +587,10 @@
               <wp:anchor distT="0" distB="0" distL="114300" distR="114300" simplePos="0" relativeHeight="251661312" behindDoc="0" locked="0" layoutInCell="1" allowOverlap="1">
                 <wp:simplePos x="0" y="0"/>
                 <wp:positionH relativeFrom="column">
-                  <wp:posOffset>2411730</wp:posOffset>
+                  <wp:posOffset>2533650</wp:posOffset>
                 </wp:positionH>
                 <wp:positionV relativeFrom="paragraph">
-                  <wp:posOffset>457835</wp:posOffset>
+                  <wp:posOffset>374015</wp:posOffset>
                 </wp:positionV>
                 <wp:extent cx="4236720" cy="243840"/>
                 <wp:effectExtent l="0" t="0" r="0" b="3810"/>
@@ -655,7 +655,11 @@
           </mc:Choice>
           <mc:Fallback>
             <w:pict>
-              <v:shape id="Text Box 7" o:spid="_x0000_s1027" type="#_x0000_t202" style="position:absolute;margin-left:189.9pt;margin-top:36.05pt;width:333.6pt;height:19.2pt;z-index:251661312;visibility:visible;mso-wrap-style:square;mso-wrap-distance-left:9pt;mso-wrap-distance-top:0;mso-wrap-distance-right:9pt;mso-wrap-distance-bottom:0;mso-position-horizontal:absolute;mso-position-horizontal-relative:text;mso-position-vertical:absolute;mso-position-vertical-relative:text;v-text-anchor:top" o:gfxdata="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" fillcolor="white [3201]" stroked="f" strokeweight=".5pt">
+              <v:shapetype id="_x0000_t202" coordsize="21600,21600" o:spt="202" path="m,l,21600r21600,l21600,xe">
+                <v:stroke joinstyle="miter"/>
+                <v:path gradientshapeok="t" o:connecttype="rect"/>
+              </v:shapetype>
+              <v:shape id="Text Box 7" o:spid="_x0000_s1027" type="#_x0000_t202" style="position:absolute;margin-left:199.5pt;margin-top:29.45pt;width:333.6pt;height:19.2pt;z-index:251661312;visibility:visible;mso-wrap-style:square;mso-wrap-distance-left:9pt;mso-wrap-distance-top:0;mso-wrap-distance-right:9pt;mso-wrap-distance-bottom:0;mso-position-horizontal:absolute;mso-position-horizontal-relative:text;mso-position-vertical:absolute;mso-position-vertical-relative:text;v-text-anchor:top" o:gfxdata="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" fillcolor="white [3201]" stroked="f" strokeweight=".5pt">
                 <v:textbox>
                   <w:txbxContent>
                     <w:p>
@@ -822,10 +826,10 @@
               <wp:anchor distT="0" distB="0" distL="114300" distR="114300" simplePos="0" relativeHeight="251665408" behindDoc="0" locked="0" layoutInCell="1" allowOverlap="1" wp14:anchorId="038F25B5" wp14:editId="25A63672">
                 <wp:simplePos x="0" y="0"/>
                 <wp:positionH relativeFrom="margin">
-                  <wp:align>left</wp:align>
+                  <wp:posOffset>60960</wp:posOffset>
                 </wp:positionH>
                 <wp:positionV relativeFrom="paragraph">
-                  <wp:posOffset>2393950</wp:posOffset>
+                  <wp:posOffset>2317750</wp:posOffset>
                 </wp:positionV>
                 <wp:extent cx="4236720" cy="243840"/>
                 <wp:effectExtent l="0" t="0" r="0" b="3810"/>
@@ -898,7 +902,7 @@
           </mc:Choice>
           <mc:Fallback>
             <w:pict>
-              <v:shape w14:anchorId="038F25B5" id="Text Box 11" o:spid="_x0000_s1028" type="#_x0000_t202" style="position:absolute;margin-left:0;margin-top:188.5pt;width:333.6pt;height:19.2pt;z-index:251665408;visibility:visible;mso-wrap-style:square;mso-wrap-distance-left:9pt;mso-wrap-distance-top:0;mso-wrap-distance-right:9pt;mso-wrap-distance-bottom:0;mso-position-horizontal:left;mso-position-horizontal-relative:margin;mso-position-vertical:absolute;mso-position-vertical-relative:text;v-text-anchor:top" o:gfxdata="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" fillcolor="white [3201]" stroked="f" strokeweight=".5pt">
+              <v:shape w14:anchorId="038F25B5" id="Text Box 11" o:spid="_x0000_s1028" type="#_x0000_t202" style="position:absolute;margin-left:4.8pt;margin-top:182.5pt;width:333.6pt;height:19.2pt;z-index:251665408;visibility:visible;mso-wrap-style:square;mso-wrap-distance-left:9pt;mso-wrap-distance-top:0;mso-wrap-distance-right:9pt;mso-wrap-distance-bottom:0;mso-position-horizontal:absolute;mso-position-horizontal-relative:margin;mso-position-vertical:absolute;mso-position-vertical-relative:text;v-text-anchor:top" o:gfxdata="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" fillcolor="white [3201]" stroked="f" strokeweight=".5pt">
                 <v:textbox>
                   <w:txbxContent>
                     <w:p>
@@ -1416,13 +1420,7 @@
         <w:rPr>
           <w:b/>
         </w:rPr>
-        <w:t>I</w:t>
-      </w:r>
-      <w:r>
-        <w:rPr>
-          <w:b/>
-        </w:rPr>
-        <w:t>nt</w:t>
+        <w:t>Int</w:t>
       </w:r>
       <w:r>
         <w:t>,</w:t>
@@ -1688,7 +1686,6 @@
                                 <w:lang w:val="en-GB"/>
                               </w:rPr>
                             </w:pPr>
-                            <w:bookmarkStart w:id="0" w:name="_GoBack"/>
                             <w:proofErr w:type="spellStart"/>
                             <w:r>
                               <w:rPr>
@@ -1701,15 +1698,8 @@
                               <w:rPr>
                                 <w:lang w:val="en-GB"/>
                               </w:rPr>
-                              <w:t xml:space="preserve">: </w:t>
+                              <w:t>: Exception</w:t>
                             </w:r>
-                            <w:r>
-                              <w:rPr>
-                                <w:lang w:val="en-GB"/>
-                              </w:rPr>
-                              <w:t>Exception</w:t>
-                            </w:r>
-                            <w:bookmarkEnd w:id="0"/>
                           </w:p>
                         </w:txbxContent>
                       </wps:txbx>
@@ -1885,6 +1875,7 @@
       </w:hyperlink>
     </w:p>
     <w:p>
+      <w:bookmarkStart w:id="0" w:name="_GoBack"/>
       <w:r>
         <w:t>ChatGPT papildus</w:t>
       </w:r>
@@ -1899,6 +1890,7 @@
       <w:r>
         <w:t>https://chatgpt.com</w:t>
       </w:r>
+      <w:bookmarkEnd w:id="0"/>
     </w:p>
     <w:sectPr>
       <w:pgSz w:w="11906" w:h="16838"/>
@@ -2838,7 +2830,7 @@
 </file>
 
 <file path=customXml/itemProps1.xml><?xml version="1.0" encoding="utf-8"?>
-<ds:datastoreItem xmlns:ds="http://schemas.openxmlformats.org/officeDocument/2006/customXml" ds:itemID="{9109B2A7-B1B3-4E5C-8D0F-6312ADE616A2}">
+<ds:datastoreItem xmlns:ds="http://schemas.openxmlformats.org/officeDocument/2006/customXml" ds:itemID="{B6B0E2FD-0632-4476-8643-94D8B1E55880}">
   <ds:schemaRefs>
     <ds:schemaRef ds:uri="http://schemas.openxmlformats.org/officeDocument/2006/bibliography"/>
   </ds:schemaRefs>

</xml_diff>